<commit_message>
full Tut for Git
</commit_message>
<xml_diff>
--- a/docs/gittut.docx
+++ b/docs/gittut.docx
@@ -24,7 +24,6 @@
     </w:p>
     <w:tbl>
       <w:tblPr>
-        <w:tblW w:type="dxa" w:w="9638"/>
         <w:jc w:val="left"/>
         <w:tblInd w:type="dxa" w:w="55"/>
         <w:tblBorders>
@@ -43,10 +42,10 @@
         </w:tblCellMar>
       </w:tblPr>
       <w:tblGrid>
-        <w:gridCol w:w="575"/>
-        <w:gridCol w:w="2508"/>
-        <w:gridCol w:w="3150"/>
-        <w:gridCol w:w="3405"/>
+        <w:gridCol w:w="242"/>
+        <w:gridCol w:w="1816"/>
+        <w:gridCol w:w="4175"/>
+        <w:gridCol w:w="4025"/>
       </w:tblGrid>
       <w:tr>
         <w:trPr>
@@ -54,7 +53,7 @@
         </w:trPr>
         <w:tc>
           <w:tcPr>
-            <w:tcW w:type="dxa" w:w="575"/>
+            <w:tcW w:type="dxa" w:w="242"/>
             <w:tcBorders>
               <w:top w:color="000000" w:space="0" w:sz="2" w:val="single"/>
               <w:left w:color="000000" w:space="0" w:sz="2" w:val="single"/>
@@ -73,13 +72,12 @@
             </w:pPr>
             <w:r>
               <w:rPr/>
-              <w:t>STT</w:t>
-            </w:r>
-          </w:p>
-        </w:tc>
-        <w:tc>
-          <w:tcPr>
-            <w:tcW w:type="dxa" w:w="2508"/>
+            </w:r>
+          </w:p>
+        </w:tc>
+        <w:tc>
+          <w:tcPr>
+            <w:tcW w:type="dxa" w:w="1816"/>
             <w:tcBorders>
               <w:top w:color="000000" w:space="0" w:sz="2" w:val="single"/>
               <w:left w:color="000000" w:space="0" w:sz="2" w:val="single"/>
@@ -104,7 +102,7 @@
         </w:tc>
         <w:tc>
           <w:tcPr>
-            <w:tcW w:type="dxa" w:w="3150"/>
+            <w:tcW w:type="dxa" w:w="4175"/>
             <w:tcBorders>
               <w:top w:color="000000" w:space="0" w:sz="2" w:val="single"/>
               <w:left w:color="000000" w:space="0" w:sz="2" w:val="single"/>
@@ -129,7 +127,7 @@
         </w:tc>
         <w:tc>
           <w:tcPr>
-            <w:tcW w:type="dxa" w:w="3405"/>
+            <w:tcW w:type="dxa" w:w="4025"/>
             <w:tcBorders>
               <w:top w:color="000000" w:space="0" w:sz="2" w:val="single"/>
               <w:left w:color="000000" w:space="0" w:sz="2" w:val="single"/>
@@ -159,7 +157,7 @@
         </w:trPr>
         <w:tc>
           <w:tcPr>
-            <w:tcW w:type="dxa" w:w="575"/>
+            <w:tcW w:type="dxa" w:w="242"/>
             <w:tcBorders>
               <w:top w:val="nil"/>
               <w:left w:color="000000" w:space="0" w:sz="2" w:val="single"/>
@@ -184,7 +182,7 @@
         </w:tc>
         <w:tc>
           <w:tcPr>
-            <w:tcW w:type="dxa" w:w="2508"/>
+            <w:tcW w:type="dxa" w:w="1816"/>
             <w:tcBorders>
               <w:top w:val="nil"/>
               <w:left w:color="000000" w:space="0" w:sz="2" w:val="single"/>
@@ -209,7 +207,7 @@
         </w:tc>
         <w:tc>
           <w:tcPr>
-            <w:tcW w:type="dxa" w:w="3150"/>
+            <w:tcW w:type="dxa" w:w="4175"/>
             <w:tcBorders>
               <w:top w:val="nil"/>
               <w:left w:color="000000" w:space="0" w:sz="2" w:val="single"/>
@@ -234,7 +232,7 @@
         </w:tc>
         <w:tc>
           <w:tcPr>
-            <w:tcW w:type="dxa" w:w="3405"/>
+            <w:tcW w:type="dxa" w:w="4025"/>
             <w:tcBorders>
               <w:top w:val="nil"/>
               <w:left w:color="000000" w:space="0" w:sz="2" w:val="single"/>
@@ -274,7 +272,7 @@
         </w:trPr>
         <w:tc>
           <w:tcPr>
-            <w:tcW w:type="dxa" w:w="575"/>
+            <w:tcW w:type="dxa" w:w="242"/>
             <w:tcBorders>
               <w:top w:val="nil"/>
               <w:left w:color="000000" w:space="0" w:sz="2" w:val="single"/>
@@ -299,7 +297,7 @@
         </w:tc>
         <w:tc>
           <w:tcPr>
-            <w:tcW w:type="dxa" w:w="2508"/>
+            <w:tcW w:type="dxa" w:w="1816"/>
             <w:tcBorders>
               <w:top w:val="nil"/>
               <w:left w:color="000000" w:space="0" w:sz="2" w:val="single"/>
@@ -324,7 +322,7 @@
         </w:tc>
         <w:tc>
           <w:tcPr>
-            <w:tcW w:type="dxa" w:w="3150"/>
+            <w:tcW w:type="dxa" w:w="4175"/>
             <w:tcBorders>
               <w:top w:val="nil"/>
               <w:left w:color="000000" w:space="0" w:sz="2" w:val="single"/>
@@ -389,7 +387,7 @@
         </w:tc>
         <w:tc>
           <w:tcPr>
-            <w:tcW w:type="dxa" w:w="3405"/>
+            <w:tcW w:type="dxa" w:w="4025"/>
             <w:tcBorders>
               <w:top w:val="nil"/>
               <w:left w:color="000000" w:space="0" w:sz="2" w:val="single"/>
@@ -479,7 +477,7 @@
         </w:trPr>
         <w:tc>
           <w:tcPr>
-            <w:tcW w:type="dxa" w:w="575"/>
+            <w:tcW w:type="dxa" w:w="242"/>
             <w:tcBorders>
               <w:top w:val="nil"/>
               <w:left w:color="000000" w:space="0" w:sz="2" w:val="single"/>
@@ -504,32 +502,40 @@
         </w:tc>
         <w:tc>
           <w:tcPr>
-            <w:tcW w:type="dxa" w:w="2508"/>
-            <w:tcBorders>
-              <w:top w:val="nil"/>
-              <w:left w:color="000000" w:space="0" w:sz="2" w:val="single"/>
-              <w:bottom w:color="000000" w:space="0" w:sz="2" w:val="single"/>
-              <w:right w:val="nil"/>
-            </w:tcBorders>
-            <w:shd w:fill="auto" w:val="clear"/>
-            <w:tcMar>
-              <w:left w:type="dxa" w:w="54"/>
-            </w:tcMar>
-          </w:tcPr>
-          <w:p>
-            <w:pPr>
-              <w:pStyle w:val="style21"/>
-              <w:rPr/>
-            </w:pPr>
-            <w:r>
-              <w:rPr/>
-              <w:t>Clone project dùng SSH</w:t>
-            </w:r>
-          </w:p>
-        </w:tc>
-        <w:tc>
-          <w:tcPr>
-            <w:tcW w:type="dxa" w:w="3150"/>
+            <w:tcW w:type="dxa" w:w="1816"/>
+            <w:tcBorders>
+              <w:top w:val="nil"/>
+              <w:left w:color="000000" w:space="0" w:sz="2" w:val="single"/>
+              <w:bottom w:color="000000" w:space="0" w:sz="2" w:val="single"/>
+              <w:right w:val="nil"/>
+            </w:tcBorders>
+            <w:shd w:fill="auto" w:val="clear"/>
+            <w:tcMar>
+              <w:left w:type="dxa" w:w="54"/>
+            </w:tcMar>
+          </w:tcPr>
+          <w:p>
+            <w:pPr>
+              <w:pStyle w:val="style21"/>
+              <w:rPr/>
+            </w:pPr>
+            <w:r>
+              <w:rPr/>
+              <w:t xml:space="preserve">Clone project dùng </w:t>
+            </w:r>
+            <w:r>
+              <w:rPr/>
+              <w:t xml:space="preserve">giao thức </w:t>
+            </w:r>
+            <w:r>
+              <w:rPr/>
+              <w:t>SSH</w:t>
+            </w:r>
+          </w:p>
+        </w:tc>
+        <w:tc>
+          <w:tcPr>
+            <w:tcW w:type="dxa" w:w="4175"/>
             <w:tcBorders>
               <w:top w:val="nil"/>
               <w:left w:color="000000" w:space="0" w:sz="2" w:val="single"/>
@@ -573,7 +579,7 @@
         </w:tc>
         <w:tc>
           <w:tcPr>
-            <w:tcW w:type="dxa" w:w="3405"/>
+            <w:tcW w:type="dxa" w:w="4025"/>
             <w:tcBorders>
               <w:top w:val="nil"/>
               <w:left w:color="000000" w:space="0" w:sz="2" w:val="single"/>
@@ -623,7 +629,7 @@
         </w:trPr>
         <w:tc>
           <w:tcPr>
-            <w:tcW w:type="dxa" w:w="575"/>
+            <w:tcW w:type="dxa" w:w="242"/>
             <w:tcBorders>
               <w:top w:val="nil"/>
               <w:left w:color="000000" w:space="0" w:sz="2" w:val="single"/>
@@ -648,49 +654,56 @@
         </w:tc>
         <w:tc>
           <w:tcPr>
-            <w:tcW w:type="dxa" w:w="2508"/>
-            <w:tcBorders>
-              <w:top w:val="nil"/>
-              <w:left w:color="000000" w:space="0" w:sz="2" w:val="single"/>
-              <w:bottom w:color="000000" w:space="0" w:sz="2" w:val="single"/>
-              <w:right w:val="nil"/>
-            </w:tcBorders>
-            <w:shd w:fill="auto" w:val="clear"/>
-            <w:tcMar>
-              <w:left w:type="dxa" w:w="54"/>
-            </w:tcMar>
-          </w:tcPr>
-          <w:p>
-            <w:pPr>
-              <w:pStyle w:val="style21"/>
-              <w:rPr/>
-            </w:pPr>
-            <w:r>
-              <w:rPr/>
-              <w:t>Clone project dùng HTTPS</w:t>
-            </w:r>
-          </w:p>
-        </w:tc>
-        <w:tc>
-          <w:tcPr>
-            <w:tcW w:type="dxa" w:w="3150"/>
-            <w:tcBorders>
-              <w:top w:val="nil"/>
-              <w:left w:color="000000" w:space="0" w:sz="2" w:val="single"/>
-              <w:bottom w:color="000000" w:space="0" w:sz="2" w:val="single"/>
-              <w:right w:val="nil"/>
-            </w:tcBorders>
-            <w:shd w:fill="auto" w:val="clear"/>
-            <w:tcMar>
-              <w:left w:type="dxa" w:w="54"/>
-            </w:tcMar>
-          </w:tcPr>
-          <w:p>
-            <w:pPr>
-              <w:pStyle w:val="style21"/>
-              <w:rPr/>
-            </w:pPr>
-            <w:bookmarkStart w:id="0" w:name="__DdeLink__3_1784313584"/>
+            <w:tcW w:type="dxa" w:w="1816"/>
+            <w:tcBorders>
+              <w:top w:val="nil"/>
+              <w:left w:color="000000" w:space="0" w:sz="2" w:val="single"/>
+              <w:bottom w:color="000000" w:space="0" w:sz="2" w:val="single"/>
+              <w:right w:val="nil"/>
+            </w:tcBorders>
+            <w:shd w:fill="auto" w:val="clear"/>
+            <w:tcMar>
+              <w:left w:type="dxa" w:w="54"/>
+            </w:tcMar>
+          </w:tcPr>
+          <w:p>
+            <w:pPr>
+              <w:pStyle w:val="style21"/>
+              <w:rPr/>
+            </w:pPr>
+            <w:r>
+              <w:rPr/>
+              <w:t xml:space="preserve">Clone project dùng </w:t>
+            </w:r>
+            <w:r>
+              <w:rPr/>
+              <w:t>giao thức</w:t>
+            </w:r>
+            <w:r>
+              <w:rPr/>
+              <w:t xml:space="preserve"> HTTPS</w:t>
+            </w:r>
+          </w:p>
+        </w:tc>
+        <w:tc>
+          <w:tcPr>
+            <w:tcW w:type="dxa" w:w="4175"/>
+            <w:tcBorders>
+              <w:top w:val="nil"/>
+              <w:left w:color="000000" w:space="0" w:sz="2" w:val="single"/>
+              <w:bottom w:color="000000" w:space="0" w:sz="2" w:val="single"/>
+              <w:right w:val="nil"/>
+            </w:tcBorders>
+            <w:shd w:fill="auto" w:val="clear"/>
+            <w:tcMar>
+              <w:left w:type="dxa" w:w="54"/>
+            </w:tcMar>
+          </w:tcPr>
+          <w:p>
+            <w:pPr>
+              <w:pStyle w:val="style21"/>
+              <w:rPr/>
+            </w:pPr>
             <w:r>
               <w:rPr/>
               <w:t>1.vào thư mục htdocs của xampp, hoặc www của apache2 nếu không dùng xampp.</w:t>
@@ -701,7 +714,6 @@
               <w:pStyle w:val="style21"/>
               <w:rPr/>
             </w:pPr>
-            <w:bookmarkStart w:id="1" w:name="__DdeLink__3_1784313584"/>
             <w:r>
               <w:rPr/>
               <w:t xml:space="preserve">2.lệnh: git clone </w:t>
@@ -714,7 +726,6 @@
                 <w:t>https://github.com/t02itjap/elearning</w:t>
               </w:r>
             </w:hyperlink>
-            <w:bookmarkEnd w:id="1"/>
             <w:r>
               <w:rPr/>
               <w:t xml:space="preserve"> → gõ id pass là id pass github.</w:t>
@@ -723,7 +734,7 @@
         </w:tc>
         <w:tc>
           <w:tcPr>
-            <w:tcW w:type="dxa" w:w="3405"/>
+            <w:tcW w:type="dxa" w:w="4025"/>
             <w:tcBorders>
               <w:top w:val="nil"/>
               <w:left w:color="000000" w:space="0" w:sz="2" w:val="single"/>
@@ -785,7 +796,7 @@
         </w:trPr>
         <w:tc>
           <w:tcPr>
-            <w:tcW w:type="dxa" w:w="575"/>
+            <w:tcW w:type="dxa" w:w="242"/>
             <w:tcBorders>
               <w:top w:val="nil"/>
               <w:left w:color="000000" w:space="0" w:sz="2" w:val="single"/>
@@ -810,7 +821,7 @@
         </w:tc>
         <w:tc>
           <w:tcPr>
-            <w:tcW w:type="dxa" w:w="2508"/>
+            <w:tcW w:type="dxa" w:w="1816"/>
             <w:tcBorders>
               <w:top w:val="nil"/>
               <w:left w:color="000000" w:space="0" w:sz="2" w:val="single"/>
@@ -835,32 +846,160 @@
         </w:tc>
         <w:tc>
           <w:tcPr>
-            <w:tcW w:type="dxa" w:w="3150"/>
-            <w:tcBorders>
-              <w:top w:val="nil"/>
-              <w:left w:color="000000" w:space="0" w:sz="2" w:val="single"/>
-              <w:bottom w:color="000000" w:space="0" w:sz="2" w:val="single"/>
-              <w:right w:val="nil"/>
-            </w:tcBorders>
-            <w:shd w:fill="auto" w:val="clear"/>
-            <w:tcMar>
-              <w:left w:type="dxa" w:w="54"/>
-            </w:tcMar>
-          </w:tcPr>
-          <w:p>
-            <w:pPr>
-              <w:pStyle w:val="style21"/>
-              <w:rPr/>
-            </w:pPr>
-            <w:r>
-              <w:rPr/>
-              <w:t>1.</w:t>
-            </w:r>
-          </w:p>
-        </w:tc>
-        <w:tc>
-          <w:tcPr>
-            <w:tcW w:type="dxa" w:w="3405"/>
+            <w:tcW w:type="dxa" w:w="4175"/>
+            <w:tcBorders>
+              <w:top w:val="nil"/>
+              <w:left w:color="000000" w:space="0" w:sz="2" w:val="single"/>
+              <w:bottom w:color="000000" w:space="0" w:sz="2" w:val="single"/>
+              <w:right w:val="nil"/>
+            </w:tcBorders>
+            <w:shd w:fill="auto" w:val="clear"/>
+            <w:tcMar>
+              <w:left w:type="dxa" w:w="54"/>
+            </w:tcMar>
+          </w:tcPr>
+          <w:p>
+            <w:pPr>
+              <w:pStyle w:val="style21"/>
+              <w:rPr/>
+            </w:pPr>
+            <w:r>
+              <w:rPr/>
+              <w:t>1. g</w:t>
+            </w:r>
+            <w:r>
+              <w:rPr/>
+              <w:t xml:space="preserve">it checkout [branch của mình] </w:t>
+            </w:r>
+          </w:p>
+          <w:p>
+            <w:pPr>
+              <w:pStyle w:val="style21"/>
+              <w:rPr/>
+            </w:pPr>
+            <w:r>
+              <w:rPr/>
+              <w:t>Phi:phinm, Hoàn:hoanln, Khánh:khanhnd, Hưởng:huongcv,Thắng:thangvm, Thịnh:thinhnv, Tiến:tiendq.</w:t>
+            </w:r>
+          </w:p>
+          <w:p>
+            <w:pPr>
+              <w:pStyle w:val="style21"/>
+              <w:rPr/>
+            </w:pPr>
+            <w:r>
+              <w:rPr/>
+              <w:t xml:space="preserve">→ </w:t>
+            </w:r>
+            <w:r>
+              <w:rPr/>
+              <w:t>Dùng branch của từng người để code, tránh conflict.</w:t>
+            </w:r>
+          </w:p>
+          <w:p>
+            <w:pPr>
+              <w:pStyle w:val="style21"/>
+              <w:rPr/>
+            </w:pPr>
+            <w:r>
+              <w:rPr/>
+              <w:t xml:space="preserve">2. git merge master : lấy dữ liệu từ project “chuẩn” về (nhánh master). Nếu có conflict nó sẽ liệt kê các file conflict. Cách sửa conflict : </w:t>
+            </w:r>
+          </w:p>
+          <w:p>
+            <w:pPr>
+              <w:pStyle w:val="style21"/>
+              <w:rPr>
+                <w:rStyle w:val="style15"/>
+              </w:rPr>
+            </w:pPr>
+            <w:hyperlink r:id="rId6">
+              <w:r>
+                <w:rPr>
+                  <w:rStyle w:val="style15"/>
+                </w:rPr>
+                <w:t>http://githowto.com/resolving_conflict</w:t>
+              </w:r>
+            </w:hyperlink>
+          </w:p>
+          <w:p>
+            <w:pPr>
+              <w:pStyle w:val="style21"/>
+              <w:rPr/>
+            </w:pPr>
+            <w:r>
+              <w:rPr/>
+              <w:t>rồi push lên nhánh của mình:git push origin [branch của mình].</w:t>
+            </w:r>
+          </w:p>
+          <w:p>
+            <w:pPr>
+              <w:pStyle w:val="style21"/>
+              <w:rPr/>
+            </w:pPr>
+            <w:bookmarkStart w:id="0" w:name="__DdeLink__8_1784313584"/>
+            <w:bookmarkEnd w:id="0"/>
+            <w:r>
+              <w:rPr/>
+              <w:t>2'. Nếu có thay đổi gì của nhánh của mình trên Repository thì pull về đã :</w:t>
+            </w:r>
+          </w:p>
+          <w:p>
+            <w:pPr>
+              <w:pStyle w:val="style21"/>
+              <w:rPr/>
+            </w:pPr>
+            <w:r>
+              <w:rPr/>
+              <w:t>git pull origin [branch của mình].</w:t>
+            </w:r>
+          </w:p>
+          <w:p>
+            <w:pPr>
+              <w:pStyle w:val="style21"/>
+              <w:rPr/>
+            </w:pPr>
+            <w:bookmarkStart w:id="1" w:name="__DdeLink__8_1784313584"/>
+            <w:bookmarkEnd w:id="1"/>
+            <w:r>
+              <w:rPr/>
+              <w:t>3. gõ code.</w:t>
+            </w:r>
+          </w:p>
+          <w:p>
+            <w:pPr>
+              <w:pStyle w:val="style21"/>
+              <w:rPr/>
+            </w:pPr>
+            <w:r>
+              <w:rPr/>
+              <w:t>4. git add -A : thêm các file đã code vào tracker.</w:t>
+            </w:r>
+          </w:p>
+          <w:p>
+            <w:pPr>
+              <w:pStyle w:val="style21"/>
+              <w:rPr/>
+            </w:pPr>
+            <w:r>
+              <w:rPr/>
+              <w:t>5. git commit -m “comment nội dung thay đổi”</w:t>
+            </w:r>
+          </w:p>
+          <w:p>
+            <w:pPr>
+              <w:pStyle w:val="style21"/>
+              <w:rPr/>
+            </w:pPr>
+            <w:r>
+              <w:rPr/>
+              <w:t>6. git push origin [branch của mình:ví dụ phinm].</w:t>
+            </w:r>
+          </w:p>
+        </w:tc>
+        <w:tc>
+          <w:tcPr>
+            <w:tcW w:type="dxa" w:w="4025"/>
             <w:tcBorders>
               <w:top w:val="nil"/>
               <w:left w:color="000000" w:space="0" w:sz="2" w:val="single"/>
@@ -879,6 +1018,131 @@
             </w:pPr>
             <w:r>
               <w:rPr/>
+              <w:t>1. g</w:t>
+            </w:r>
+            <w:r>
+              <w:rPr/>
+              <w:t xml:space="preserve">it checkout [branch của mình] </w:t>
+            </w:r>
+          </w:p>
+          <w:p>
+            <w:pPr>
+              <w:pStyle w:val="style21"/>
+              <w:rPr/>
+            </w:pPr>
+            <w:r>
+              <w:rPr/>
+              <w:t>Phi:phinm, Hoàn:hoanln, Khánh:khanhnd, Hưởng:huongcv,Thắng:thangvm, Thịnh:thinhnv, Tiến:tiendq.</w:t>
+            </w:r>
+          </w:p>
+          <w:p>
+            <w:pPr>
+              <w:pStyle w:val="style21"/>
+              <w:rPr/>
+            </w:pPr>
+            <w:r>
+              <w:rPr/>
+              <w:t xml:space="preserve">→ </w:t>
+            </w:r>
+            <w:r>
+              <w:rPr/>
+              <w:t>Dùng branch của từng người để code, tránh conflict.</w:t>
+            </w:r>
+          </w:p>
+          <w:p>
+            <w:pPr>
+              <w:pStyle w:val="style21"/>
+              <w:rPr/>
+            </w:pPr>
+            <w:r>
+              <w:rPr/>
+              <w:t xml:space="preserve">2. git merge master : lấy dữ liệu từ project “chuẩn” về (nhánh master). Nếu có conflict nó sẽ liệt kê các file conflict. Cách sửa conflict : </w:t>
+            </w:r>
+          </w:p>
+          <w:p>
+            <w:pPr>
+              <w:pStyle w:val="style21"/>
+              <w:rPr>
+                <w:rStyle w:val="style15"/>
+              </w:rPr>
+            </w:pPr>
+            <w:hyperlink r:id="rId7">
+              <w:r>
+                <w:rPr>
+                  <w:rStyle w:val="style15"/>
+                </w:rPr>
+                <w:t>http://githowto.com/resolving_conflict</w:t>
+              </w:r>
+            </w:hyperlink>
+          </w:p>
+          <w:p>
+            <w:pPr>
+              <w:pStyle w:val="style21"/>
+              <w:rPr/>
+            </w:pPr>
+            <w:r>
+              <w:rPr/>
+              <w:t>rồi push lên nhánh của mình:git push origin [branch của mình].</w:t>
+            </w:r>
+          </w:p>
+          <w:p>
+            <w:pPr>
+              <w:pStyle w:val="style21"/>
+              <w:rPr/>
+            </w:pPr>
+            <w:r>
+              <w:rPr/>
+              <w:t>2'. Nếu có thay đổi gì của nhánh của mình trên Repository thì pull về đã :</w:t>
+            </w:r>
+          </w:p>
+          <w:p>
+            <w:pPr>
+              <w:pStyle w:val="style21"/>
+              <w:rPr/>
+            </w:pPr>
+            <w:r>
+              <w:rPr/>
+              <w:t>git pull origin [branch của mình].</w:t>
+            </w:r>
+          </w:p>
+          <w:p>
+            <w:pPr>
+              <w:pStyle w:val="style21"/>
+              <w:rPr/>
+            </w:pPr>
+            <w:r>
+              <w:rPr/>
+              <w:t>3. gõ code.</w:t>
+            </w:r>
+          </w:p>
+          <w:p>
+            <w:pPr>
+              <w:pStyle w:val="style21"/>
+              <w:rPr/>
+            </w:pPr>
+            <w:r>
+              <w:rPr/>
+              <w:t>4. git add -A : thêm các file đã code vào tracker.</w:t>
+            </w:r>
+          </w:p>
+          <w:p>
+            <w:pPr>
+              <w:pStyle w:val="style21"/>
+              <w:rPr/>
+            </w:pPr>
+            <w:r>
+              <w:rPr/>
+              <w:t>5. git commit -m “comment nội dung thay đổi”.</w:t>
+            </w:r>
+          </w:p>
+          <w:p>
+            <w:pPr>
+              <w:pStyle w:val="style21"/>
+              <w:rPr/>
+            </w:pPr>
+            <w:r>
+              <w:rPr/>
+              <w:t>6. git push origin [branch của mình:ví dụ phinm].</w:t>
             </w:r>
           </w:p>
         </w:tc>

</xml_diff>

<commit_message>
Fix Docs for Git
</commit_message>
<xml_diff>
--- a/docs/gittut.docx
+++ b/docs/gittut.docx
@@ -25,27 +25,27 @@
     <w:tbl>
       <w:tblPr>
         <w:jc w:val="left"/>
-        <w:tblInd w:type="dxa" w:w="55"/>
+        <w:tblInd w:type="dxa" w:w="53"/>
         <w:tblBorders>
-          <w:top w:color="000000" w:space="0" w:sz="2" w:val="single"/>
-          <w:left w:color="000000" w:space="0" w:sz="2" w:val="single"/>
-          <w:bottom w:color="000000" w:space="0" w:sz="2" w:val="single"/>
-          <w:insideH w:color="000000" w:space="0" w:sz="2" w:val="single"/>
+          <w:top w:color="000001" w:space="0" w:sz="2" w:val="single"/>
+          <w:left w:color="000001" w:space="0" w:sz="2" w:val="single"/>
+          <w:bottom w:color="000001" w:space="0" w:sz="2" w:val="single"/>
+          <w:insideH w:color="000001" w:space="0" w:sz="2" w:val="single"/>
           <w:right w:val="nil"/>
           <w:insideV w:val="nil"/>
         </w:tblBorders>
         <w:tblCellMar>
           <w:top w:type="dxa" w:w="55"/>
-          <w:left w:type="dxa" w:w="54"/>
+          <w:left w:type="dxa" w:w="51"/>
           <w:bottom w:type="dxa" w:w="55"/>
           <w:right w:type="dxa" w:w="55"/>
         </w:tblCellMar>
       </w:tblPr>
       <w:tblGrid>
-        <w:gridCol w:w="242"/>
-        <w:gridCol w:w="1816"/>
-        <w:gridCol w:w="4175"/>
-        <w:gridCol w:w="4025"/>
+        <w:gridCol w:w="241"/>
+        <w:gridCol w:w="1815"/>
+        <w:gridCol w:w="4174"/>
+        <w:gridCol w:w="4027"/>
       </w:tblGrid>
       <w:tr>
         <w:trPr>
@@ -53,40 +53,40 @@
         </w:trPr>
         <w:tc>
           <w:tcPr>
-            <w:tcW w:type="dxa" w:w="242"/>
-            <w:tcBorders>
-              <w:top w:color="000000" w:space="0" w:sz="2" w:val="single"/>
-              <w:left w:color="000000" w:space="0" w:sz="2" w:val="single"/>
-              <w:bottom w:color="000000" w:space="0" w:sz="2" w:val="single"/>
-              <w:right w:val="nil"/>
-            </w:tcBorders>
-            <w:shd w:fill="auto" w:val="clear"/>
-            <w:tcMar>
-              <w:left w:type="dxa" w:w="54"/>
-            </w:tcMar>
-          </w:tcPr>
-          <w:p>
-            <w:pPr>
-              <w:pStyle w:val="style21"/>
-              <w:rPr/>
-            </w:pPr>
-            <w:r>
-              <w:rPr/>
-            </w:r>
-          </w:p>
-        </w:tc>
-        <w:tc>
-          <w:tcPr>
-            <w:tcW w:type="dxa" w:w="1816"/>
-            <w:tcBorders>
-              <w:top w:color="000000" w:space="0" w:sz="2" w:val="single"/>
-              <w:left w:color="000000" w:space="0" w:sz="2" w:val="single"/>
-              <w:bottom w:color="000000" w:space="0" w:sz="2" w:val="single"/>
-              <w:right w:val="nil"/>
-            </w:tcBorders>
-            <w:shd w:fill="auto" w:val="clear"/>
-            <w:tcMar>
-              <w:left w:type="dxa" w:w="54"/>
+            <w:tcW w:type="dxa" w:w="241"/>
+            <w:tcBorders>
+              <w:top w:color="000001" w:space="0" w:sz="2" w:val="single"/>
+              <w:left w:color="000001" w:space="0" w:sz="2" w:val="single"/>
+              <w:bottom w:color="000001" w:space="0" w:sz="2" w:val="single"/>
+              <w:right w:val="nil"/>
+            </w:tcBorders>
+            <w:shd w:fill="FFFFFF" w:val="clear"/>
+            <w:tcMar>
+              <w:left w:type="dxa" w:w="51"/>
+            </w:tcMar>
+          </w:tcPr>
+          <w:p>
+            <w:pPr>
+              <w:pStyle w:val="style21"/>
+              <w:rPr/>
+            </w:pPr>
+            <w:r>
+              <w:rPr/>
+            </w:r>
+          </w:p>
+        </w:tc>
+        <w:tc>
+          <w:tcPr>
+            <w:tcW w:type="dxa" w:w="1815"/>
+            <w:tcBorders>
+              <w:top w:color="000001" w:space="0" w:sz="2" w:val="single"/>
+              <w:left w:color="000001" w:space="0" w:sz="2" w:val="single"/>
+              <w:bottom w:color="000001" w:space="0" w:sz="2" w:val="single"/>
+              <w:right w:val="nil"/>
+            </w:tcBorders>
+            <w:shd w:fill="FFFFFF" w:val="clear"/>
+            <w:tcMar>
+              <w:left w:type="dxa" w:w="51"/>
             </w:tcMar>
           </w:tcPr>
           <w:p>
@@ -102,16 +102,16 @@
         </w:tc>
         <w:tc>
           <w:tcPr>
-            <w:tcW w:type="dxa" w:w="4175"/>
-            <w:tcBorders>
-              <w:top w:color="000000" w:space="0" w:sz="2" w:val="single"/>
-              <w:left w:color="000000" w:space="0" w:sz="2" w:val="single"/>
-              <w:bottom w:color="000000" w:space="0" w:sz="2" w:val="single"/>
-              <w:right w:val="nil"/>
-            </w:tcBorders>
-            <w:shd w:fill="auto" w:val="clear"/>
-            <w:tcMar>
-              <w:left w:type="dxa" w:w="54"/>
+            <w:tcW w:type="dxa" w:w="4174"/>
+            <w:tcBorders>
+              <w:top w:color="000001" w:space="0" w:sz="2" w:val="single"/>
+              <w:left w:color="000001" w:space="0" w:sz="2" w:val="single"/>
+              <w:bottom w:color="000001" w:space="0" w:sz="2" w:val="single"/>
+              <w:right w:val="nil"/>
+            </w:tcBorders>
+            <w:shd w:fill="FFFFFF" w:val="clear"/>
+            <w:tcMar>
+              <w:left w:type="dxa" w:w="51"/>
             </w:tcMar>
           </w:tcPr>
           <w:p>
@@ -127,16 +127,16 @@
         </w:tc>
         <w:tc>
           <w:tcPr>
-            <w:tcW w:type="dxa" w:w="4025"/>
-            <w:tcBorders>
-              <w:top w:color="000000" w:space="0" w:sz="2" w:val="single"/>
-              <w:left w:color="000000" w:space="0" w:sz="2" w:val="single"/>
-              <w:bottom w:color="000000" w:space="0" w:sz="2" w:val="single"/>
-              <w:right w:color="000000" w:space="0" w:sz="2" w:val="single"/>
-            </w:tcBorders>
-            <w:shd w:fill="auto" w:val="clear"/>
-            <w:tcMar>
-              <w:left w:type="dxa" w:w="54"/>
+            <w:tcW w:type="dxa" w:w="4027"/>
+            <w:tcBorders>
+              <w:top w:color="000001" w:space="0" w:sz="2" w:val="single"/>
+              <w:left w:color="000001" w:space="0" w:sz="2" w:val="single"/>
+              <w:bottom w:color="000001" w:space="0" w:sz="2" w:val="single"/>
+              <w:right w:color="000001" w:space="0" w:sz="2" w:val="single"/>
+            </w:tcBorders>
+            <w:shd w:fill="FFFFFF" w:val="clear"/>
+            <w:tcMar>
+              <w:left w:type="dxa" w:w="51"/>
             </w:tcMar>
           </w:tcPr>
           <w:p>
@@ -157,16 +157,16 @@
         </w:trPr>
         <w:tc>
           <w:tcPr>
-            <w:tcW w:type="dxa" w:w="242"/>
-            <w:tcBorders>
-              <w:top w:val="nil"/>
-              <w:left w:color="000000" w:space="0" w:sz="2" w:val="single"/>
-              <w:bottom w:color="000000" w:space="0" w:sz="2" w:val="single"/>
-              <w:right w:val="nil"/>
-            </w:tcBorders>
-            <w:shd w:fill="auto" w:val="clear"/>
-            <w:tcMar>
-              <w:left w:type="dxa" w:w="54"/>
+            <w:tcW w:type="dxa" w:w="241"/>
+            <w:tcBorders>
+              <w:top w:val="nil"/>
+              <w:left w:color="000001" w:space="0" w:sz="2" w:val="single"/>
+              <w:bottom w:color="000001" w:space="0" w:sz="2" w:val="single"/>
+              <w:right w:val="nil"/>
+            </w:tcBorders>
+            <w:shd w:fill="FFFFFF" w:val="clear"/>
+            <w:tcMar>
+              <w:left w:type="dxa" w:w="51"/>
             </w:tcMar>
           </w:tcPr>
           <w:p>
@@ -182,16 +182,16 @@
         </w:tc>
         <w:tc>
           <w:tcPr>
-            <w:tcW w:type="dxa" w:w="1816"/>
-            <w:tcBorders>
-              <w:top w:val="nil"/>
-              <w:left w:color="000000" w:space="0" w:sz="2" w:val="single"/>
-              <w:bottom w:color="000000" w:space="0" w:sz="2" w:val="single"/>
-              <w:right w:val="nil"/>
-            </w:tcBorders>
-            <w:shd w:fill="auto" w:val="clear"/>
-            <w:tcMar>
-              <w:left w:type="dxa" w:w="54"/>
+            <w:tcW w:type="dxa" w:w="1815"/>
+            <w:tcBorders>
+              <w:top w:val="nil"/>
+              <w:left w:color="000001" w:space="0" w:sz="2" w:val="single"/>
+              <w:bottom w:color="000001" w:space="0" w:sz="2" w:val="single"/>
+              <w:right w:val="nil"/>
+            </w:tcBorders>
+            <w:shd w:fill="FFFFFF" w:val="clear"/>
+            <w:tcMar>
+              <w:left w:type="dxa" w:w="51"/>
             </w:tcMar>
           </w:tcPr>
           <w:p>
@@ -207,16 +207,16 @@
         </w:tc>
         <w:tc>
           <w:tcPr>
-            <w:tcW w:type="dxa" w:w="4175"/>
-            <w:tcBorders>
-              <w:top w:val="nil"/>
-              <w:left w:color="000000" w:space="0" w:sz="2" w:val="single"/>
-              <w:bottom w:color="000000" w:space="0" w:sz="2" w:val="single"/>
-              <w:right w:val="nil"/>
-            </w:tcBorders>
-            <w:shd w:fill="auto" w:val="clear"/>
-            <w:tcMar>
-              <w:left w:type="dxa" w:w="54"/>
+            <w:tcW w:type="dxa" w:w="4174"/>
+            <w:tcBorders>
+              <w:top w:val="nil"/>
+              <w:left w:color="000001" w:space="0" w:sz="2" w:val="single"/>
+              <w:bottom w:color="000001" w:space="0" w:sz="2" w:val="single"/>
+              <w:right w:val="nil"/>
+            </w:tcBorders>
+            <w:shd w:fill="FFFFFF" w:val="clear"/>
+            <w:tcMar>
+              <w:left w:type="dxa" w:w="51"/>
             </w:tcMar>
           </w:tcPr>
           <w:p>
@@ -232,16 +232,16 @@
         </w:tc>
         <w:tc>
           <w:tcPr>
-            <w:tcW w:type="dxa" w:w="4025"/>
-            <w:tcBorders>
-              <w:top w:val="nil"/>
-              <w:left w:color="000000" w:space="0" w:sz="2" w:val="single"/>
-              <w:bottom w:color="000000" w:space="0" w:sz="2" w:val="single"/>
-              <w:right w:color="000000" w:space="0" w:sz="2" w:val="single"/>
-            </w:tcBorders>
-            <w:shd w:fill="auto" w:val="clear"/>
-            <w:tcMar>
-              <w:left w:type="dxa" w:w="54"/>
+            <w:tcW w:type="dxa" w:w="4027"/>
+            <w:tcBorders>
+              <w:top w:val="nil"/>
+              <w:left w:color="000001" w:space="0" w:sz="2" w:val="single"/>
+              <w:bottom w:color="000001" w:space="0" w:sz="2" w:val="single"/>
+              <w:right w:color="000001" w:space="0" w:sz="2" w:val="single"/>
+            </w:tcBorders>
+            <w:shd w:fill="FFFFFF" w:val="clear"/>
+            <w:tcMar>
+              <w:left w:type="dxa" w:w="51"/>
             </w:tcMar>
           </w:tcPr>
           <w:p>
@@ -272,16 +272,16 @@
         </w:trPr>
         <w:tc>
           <w:tcPr>
-            <w:tcW w:type="dxa" w:w="242"/>
-            <w:tcBorders>
-              <w:top w:val="nil"/>
-              <w:left w:color="000000" w:space="0" w:sz="2" w:val="single"/>
-              <w:bottom w:color="000000" w:space="0" w:sz="2" w:val="single"/>
-              <w:right w:val="nil"/>
-            </w:tcBorders>
-            <w:shd w:fill="auto" w:val="clear"/>
-            <w:tcMar>
-              <w:left w:type="dxa" w:w="54"/>
+            <w:tcW w:type="dxa" w:w="241"/>
+            <w:tcBorders>
+              <w:top w:val="nil"/>
+              <w:left w:color="000001" w:space="0" w:sz="2" w:val="single"/>
+              <w:bottom w:color="000001" w:space="0" w:sz="2" w:val="single"/>
+              <w:right w:val="nil"/>
+            </w:tcBorders>
+            <w:shd w:fill="FFFFFF" w:val="clear"/>
+            <w:tcMar>
+              <w:left w:type="dxa" w:w="51"/>
             </w:tcMar>
           </w:tcPr>
           <w:p>
@@ -297,16 +297,16 @@
         </w:tc>
         <w:tc>
           <w:tcPr>
-            <w:tcW w:type="dxa" w:w="1816"/>
-            <w:tcBorders>
-              <w:top w:val="nil"/>
-              <w:left w:color="000000" w:space="0" w:sz="2" w:val="single"/>
-              <w:bottom w:color="000000" w:space="0" w:sz="2" w:val="single"/>
-              <w:right w:val="nil"/>
-            </w:tcBorders>
-            <w:shd w:fill="auto" w:val="clear"/>
-            <w:tcMar>
-              <w:left w:type="dxa" w:w="54"/>
+            <w:tcW w:type="dxa" w:w="1815"/>
+            <w:tcBorders>
+              <w:top w:val="nil"/>
+              <w:left w:color="000001" w:space="0" w:sz="2" w:val="single"/>
+              <w:bottom w:color="000001" w:space="0" w:sz="2" w:val="single"/>
+              <w:right w:val="nil"/>
+            </w:tcBorders>
+            <w:shd w:fill="FFFFFF" w:val="clear"/>
+            <w:tcMar>
+              <w:left w:type="dxa" w:w="51"/>
             </w:tcMar>
           </w:tcPr>
           <w:p>
@@ -322,16 +322,16 @@
         </w:tc>
         <w:tc>
           <w:tcPr>
-            <w:tcW w:type="dxa" w:w="4175"/>
-            <w:tcBorders>
-              <w:top w:val="nil"/>
-              <w:left w:color="000000" w:space="0" w:sz="2" w:val="single"/>
-              <w:bottom w:color="000000" w:space="0" w:sz="2" w:val="single"/>
-              <w:right w:val="nil"/>
-            </w:tcBorders>
-            <w:shd w:fill="auto" w:val="clear"/>
-            <w:tcMar>
-              <w:left w:type="dxa" w:w="54"/>
+            <w:tcW w:type="dxa" w:w="4174"/>
+            <w:tcBorders>
+              <w:top w:val="nil"/>
+              <w:left w:color="000001" w:space="0" w:sz="2" w:val="single"/>
+              <w:bottom w:color="000001" w:space="0" w:sz="2" w:val="single"/>
+              <w:right w:val="nil"/>
+            </w:tcBorders>
+            <w:shd w:fill="FFFFFF" w:val="clear"/>
+            <w:tcMar>
+              <w:left w:type="dxa" w:w="51"/>
             </w:tcMar>
           </w:tcPr>
           <w:p>
@@ -387,16 +387,16 @@
         </w:tc>
         <w:tc>
           <w:tcPr>
-            <w:tcW w:type="dxa" w:w="4025"/>
-            <w:tcBorders>
-              <w:top w:val="nil"/>
-              <w:left w:color="000000" w:space="0" w:sz="2" w:val="single"/>
-              <w:bottom w:color="000000" w:space="0" w:sz="2" w:val="single"/>
-              <w:right w:color="000000" w:space="0" w:sz="2" w:val="single"/>
-            </w:tcBorders>
-            <w:shd w:fill="auto" w:val="clear"/>
-            <w:tcMar>
-              <w:left w:type="dxa" w:w="54"/>
+            <w:tcW w:type="dxa" w:w="4027"/>
+            <w:tcBorders>
+              <w:top w:val="nil"/>
+              <w:left w:color="000001" w:space="0" w:sz="2" w:val="single"/>
+              <w:bottom w:color="000001" w:space="0" w:sz="2" w:val="single"/>
+              <w:right w:color="000001" w:space="0" w:sz="2" w:val="single"/>
+            </w:tcBorders>
+            <w:shd w:fill="FFFFFF" w:val="clear"/>
+            <w:tcMar>
+              <w:left w:type="dxa" w:w="51"/>
             </w:tcMar>
           </w:tcPr>
           <w:p>
@@ -460,14 +460,12 @@
               <w:rPr/>
               <w:t xml:space="preserve">5.mở file id_rsa.pub trong /home/[tên acc]/.ssh,cho vào SSH-KEY trong github tại </w:t>
             </w:r>
-            <w:hyperlink r:id="rId3">
-              <w:r>
-                <w:rPr>
-                  <w:rStyle w:val="style15"/>
-                </w:rPr>
-                <w:t>https://github.com/setting/ssh</w:t>
-              </w:r>
-            </w:hyperlink>
+            <w:r>
+              <w:rPr>
+                <w:rStyle w:val="style15"/>
+              </w:rPr>
+              <w:t>https://github.com/setting/ssh</w:t>
+            </w:r>
           </w:p>
         </w:tc>
       </w:tr>
@@ -477,16 +475,16 @@
         </w:trPr>
         <w:tc>
           <w:tcPr>
-            <w:tcW w:type="dxa" w:w="242"/>
-            <w:tcBorders>
-              <w:top w:val="nil"/>
-              <w:left w:color="000000" w:space="0" w:sz="2" w:val="single"/>
-              <w:bottom w:color="000000" w:space="0" w:sz="2" w:val="single"/>
-              <w:right w:val="nil"/>
-            </w:tcBorders>
-            <w:shd w:fill="auto" w:val="clear"/>
-            <w:tcMar>
-              <w:left w:type="dxa" w:w="54"/>
+            <w:tcW w:type="dxa" w:w="241"/>
+            <w:tcBorders>
+              <w:top w:val="nil"/>
+              <w:left w:color="000001" w:space="0" w:sz="2" w:val="single"/>
+              <w:bottom w:color="000001" w:space="0" w:sz="2" w:val="single"/>
+              <w:right w:val="nil"/>
+            </w:tcBorders>
+            <w:shd w:fill="FFFFFF" w:val="clear"/>
+            <w:tcMar>
+              <w:left w:type="dxa" w:w="51"/>
             </w:tcMar>
           </w:tcPr>
           <w:p>
@@ -502,49 +500,41 @@
         </w:tc>
         <w:tc>
           <w:tcPr>
-            <w:tcW w:type="dxa" w:w="1816"/>
-            <w:tcBorders>
-              <w:top w:val="nil"/>
-              <w:left w:color="000000" w:space="0" w:sz="2" w:val="single"/>
-              <w:bottom w:color="000000" w:space="0" w:sz="2" w:val="single"/>
-              <w:right w:val="nil"/>
-            </w:tcBorders>
-            <w:shd w:fill="auto" w:val="clear"/>
-            <w:tcMar>
-              <w:left w:type="dxa" w:w="54"/>
-            </w:tcMar>
-          </w:tcPr>
-          <w:p>
-            <w:pPr>
-              <w:pStyle w:val="style21"/>
-              <w:rPr/>
-            </w:pPr>
-            <w:r>
-              <w:rPr/>
-              <w:t xml:space="preserve">Clone project dùng </w:t>
-            </w:r>
-            <w:r>
-              <w:rPr/>
-              <w:t xml:space="preserve">giao thức </w:t>
-            </w:r>
-            <w:r>
-              <w:rPr/>
-              <w:t>SSH</w:t>
-            </w:r>
-          </w:p>
-        </w:tc>
-        <w:tc>
-          <w:tcPr>
-            <w:tcW w:type="dxa" w:w="4175"/>
-            <w:tcBorders>
-              <w:top w:val="nil"/>
-              <w:left w:color="000000" w:space="0" w:sz="2" w:val="single"/>
-              <w:bottom w:color="000000" w:space="0" w:sz="2" w:val="single"/>
-              <w:right w:val="nil"/>
-            </w:tcBorders>
-            <w:shd w:fill="auto" w:val="clear"/>
-            <w:tcMar>
-              <w:left w:type="dxa" w:w="54"/>
+            <w:tcW w:type="dxa" w:w="1815"/>
+            <w:tcBorders>
+              <w:top w:val="nil"/>
+              <w:left w:color="000001" w:space="0" w:sz="2" w:val="single"/>
+              <w:bottom w:color="000001" w:space="0" w:sz="2" w:val="single"/>
+              <w:right w:val="nil"/>
+            </w:tcBorders>
+            <w:shd w:fill="FFFFFF" w:val="clear"/>
+            <w:tcMar>
+              <w:left w:type="dxa" w:w="51"/>
+            </w:tcMar>
+          </w:tcPr>
+          <w:p>
+            <w:pPr>
+              <w:pStyle w:val="style21"/>
+              <w:rPr/>
+            </w:pPr>
+            <w:r>
+              <w:rPr/>
+              <w:t>Clone project dùng giao thức SSH</w:t>
+            </w:r>
+          </w:p>
+        </w:tc>
+        <w:tc>
+          <w:tcPr>
+            <w:tcW w:type="dxa" w:w="4174"/>
+            <w:tcBorders>
+              <w:top w:val="nil"/>
+              <w:left w:color="000001" w:space="0" w:sz="2" w:val="single"/>
+              <w:bottom w:color="000001" w:space="0" w:sz="2" w:val="single"/>
+              <w:right w:val="nil"/>
+            </w:tcBorders>
+            <w:shd w:fill="FFFFFF" w:val="clear"/>
+            <w:tcMar>
+              <w:left w:type="dxa" w:w="51"/>
             </w:tcMar>
           </w:tcPr>
           <w:p>
@@ -579,16 +569,16 @@
         </w:tc>
         <w:tc>
           <w:tcPr>
-            <w:tcW w:type="dxa" w:w="4025"/>
-            <w:tcBorders>
-              <w:top w:val="nil"/>
-              <w:left w:color="000000" w:space="0" w:sz="2" w:val="single"/>
-              <w:bottom w:color="000000" w:space="0" w:sz="2" w:val="single"/>
-              <w:right w:color="000000" w:space="0" w:sz="2" w:val="single"/>
-            </w:tcBorders>
-            <w:shd w:fill="auto" w:val="clear"/>
-            <w:tcMar>
-              <w:left w:type="dxa" w:w="54"/>
+            <w:tcW w:type="dxa" w:w="4027"/>
+            <w:tcBorders>
+              <w:top w:val="nil"/>
+              <w:left w:color="000001" w:space="0" w:sz="2" w:val="single"/>
+              <w:bottom w:color="000001" w:space="0" w:sz="2" w:val="single"/>
+              <w:right w:color="000001" w:space="0" w:sz="2" w:val="single"/>
+            </w:tcBorders>
+            <w:shd w:fill="FFFFFF" w:val="clear"/>
+            <w:tcMar>
+              <w:left w:type="dxa" w:w="51"/>
             </w:tcMar>
           </w:tcPr>
           <w:p>
@@ -629,16 +619,16 @@
         </w:trPr>
         <w:tc>
           <w:tcPr>
-            <w:tcW w:type="dxa" w:w="242"/>
-            <w:tcBorders>
-              <w:top w:val="nil"/>
-              <w:left w:color="000000" w:space="0" w:sz="2" w:val="single"/>
-              <w:bottom w:color="000000" w:space="0" w:sz="2" w:val="single"/>
-              <w:right w:val="nil"/>
-            </w:tcBorders>
-            <w:shd w:fill="auto" w:val="clear"/>
-            <w:tcMar>
-              <w:left w:type="dxa" w:w="54"/>
+            <w:tcW w:type="dxa" w:w="241"/>
+            <w:tcBorders>
+              <w:top w:val="nil"/>
+              <w:left w:color="000001" w:space="0" w:sz="2" w:val="single"/>
+              <w:bottom w:color="000001" w:space="0" w:sz="2" w:val="single"/>
+              <w:right w:val="nil"/>
+            </w:tcBorders>
+            <w:shd w:fill="FFFFFF" w:val="clear"/>
+            <w:tcMar>
+              <w:left w:type="dxa" w:w="51"/>
             </w:tcMar>
           </w:tcPr>
           <w:p>
@@ -654,49 +644,41 @@
         </w:tc>
         <w:tc>
           <w:tcPr>
-            <w:tcW w:type="dxa" w:w="1816"/>
-            <w:tcBorders>
-              <w:top w:val="nil"/>
-              <w:left w:color="000000" w:space="0" w:sz="2" w:val="single"/>
-              <w:bottom w:color="000000" w:space="0" w:sz="2" w:val="single"/>
-              <w:right w:val="nil"/>
-            </w:tcBorders>
-            <w:shd w:fill="auto" w:val="clear"/>
-            <w:tcMar>
-              <w:left w:type="dxa" w:w="54"/>
-            </w:tcMar>
-          </w:tcPr>
-          <w:p>
-            <w:pPr>
-              <w:pStyle w:val="style21"/>
-              <w:rPr/>
-            </w:pPr>
-            <w:r>
-              <w:rPr/>
-              <w:t xml:space="preserve">Clone project dùng </w:t>
-            </w:r>
-            <w:r>
-              <w:rPr/>
-              <w:t>giao thức</w:t>
-            </w:r>
-            <w:r>
-              <w:rPr/>
-              <w:t xml:space="preserve"> HTTPS</w:t>
-            </w:r>
-          </w:p>
-        </w:tc>
-        <w:tc>
-          <w:tcPr>
-            <w:tcW w:type="dxa" w:w="4175"/>
-            <w:tcBorders>
-              <w:top w:val="nil"/>
-              <w:left w:color="000000" w:space="0" w:sz="2" w:val="single"/>
-              <w:bottom w:color="000000" w:space="0" w:sz="2" w:val="single"/>
-              <w:right w:val="nil"/>
-            </w:tcBorders>
-            <w:shd w:fill="auto" w:val="clear"/>
-            <w:tcMar>
-              <w:left w:type="dxa" w:w="54"/>
+            <w:tcW w:type="dxa" w:w="1815"/>
+            <w:tcBorders>
+              <w:top w:val="nil"/>
+              <w:left w:color="000001" w:space="0" w:sz="2" w:val="single"/>
+              <w:bottom w:color="000001" w:space="0" w:sz="2" w:val="single"/>
+              <w:right w:val="nil"/>
+            </w:tcBorders>
+            <w:shd w:fill="FFFFFF" w:val="clear"/>
+            <w:tcMar>
+              <w:left w:type="dxa" w:w="51"/>
+            </w:tcMar>
+          </w:tcPr>
+          <w:p>
+            <w:pPr>
+              <w:pStyle w:val="style21"/>
+              <w:rPr/>
+            </w:pPr>
+            <w:r>
+              <w:rPr/>
+              <w:t>Clone project dùng giao thức HTTPS</w:t>
+            </w:r>
+          </w:p>
+        </w:tc>
+        <w:tc>
+          <w:tcPr>
+            <w:tcW w:type="dxa" w:w="4174"/>
+            <w:tcBorders>
+              <w:top w:val="nil"/>
+              <w:left w:color="000001" w:space="0" w:sz="2" w:val="single"/>
+              <w:bottom w:color="000001" w:space="0" w:sz="2" w:val="single"/>
+              <w:right w:val="nil"/>
+            </w:tcBorders>
+            <w:shd w:fill="FFFFFF" w:val="clear"/>
+            <w:tcMar>
+              <w:left w:type="dxa" w:w="51"/>
             </w:tcMar>
           </w:tcPr>
           <w:p>
@@ -718,7 +700,7 @@
               <w:rPr/>
               <w:t xml:space="preserve">2.lệnh: git clone </w:t>
             </w:r>
-            <w:hyperlink r:id="rId4">
+            <w:hyperlink r:id="rId2">
               <w:r>
                 <w:rPr>
                   <w:rStyle w:val="style15"/>
@@ -734,16 +716,16 @@
         </w:tc>
         <w:tc>
           <w:tcPr>
-            <w:tcW w:type="dxa" w:w="4025"/>
-            <w:tcBorders>
-              <w:top w:val="nil"/>
-              <w:left w:color="000000" w:space="0" w:sz="2" w:val="single"/>
-              <w:bottom w:color="000000" w:space="0" w:sz="2" w:val="single"/>
-              <w:right w:color="000000" w:space="0" w:sz="2" w:val="single"/>
-            </w:tcBorders>
-            <w:shd w:fill="auto" w:val="clear"/>
-            <w:tcMar>
-              <w:left w:type="dxa" w:w="54"/>
+            <w:tcW w:type="dxa" w:w="4027"/>
+            <w:tcBorders>
+              <w:top w:val="nil"/>
+              <w:left w:color="000001" w:space="0" w:sz="2" w:val="single"/>
+              <w:bottom w:color="000001" w:space="0" w:sz="2" w:val="single"/>
+              <w:right w:color="000001" w:space="0" w:sz="2" w:val="single"/>
+            </w:tcBorders>
+            <w:shd w:fill="FFFFFF" w:val="clear"/>
+            <w:tcMar>
+              <w:left w:type="dxa" w:w="51"/>
             </w:tcMar>
           </w:tcPr>
           <w:p>
@@ -775,7 +757,7 @@
               <w:rPr/>
               <w:t xml:space="preserve">2.lệnh: git clone </w:t>
             </w:r>
-            <w:hyperlink r:id="rId5">
+            <w:hyperlink r:id="rId3">
               <w:r>
                 <w:rPr>
                   <w:rStyle w:val="style15"/>
@@ -796,41 +778,41 @@
         </w:trPr>
         <w:tc>
           <w:tcPr>
-            <w:tcW w:type="dxa" w:w="242"/>
-            <w:tcBorders>
-              <w:top w:val="nil"/>
-              <w:left w:color="000000" w:space="0" w:sz="2" w:val="single"/>
-              <w:bottom w:color="000000" w:space="0" w:sz="2" w:val="single"/>
-              <w:right w:val="nil"/>
-            </w:tcBorders>
-            <w:shd w:fill="auto" w:val="clear"/>
-            <w:tcMar>
-              <w:left w:type="dxa" w:w="54"/>
-            </w:tcMar>
-          </w:tcPr>
-          <w:p>
-            <w:pPr>
-              <w:pStyle w:val="style21"/>
-              <w:rPr/>
-            </w:pPr>
-            <w:r>
-              <w:rPr/>
-              <w:t>4.</w:t>
-            </w:r>
-          </w:p>
-        </w:tc>
-        <w:tc>
-          <w:tcPr>
-            <w:tcW w:type="dxa" w:w="1816"/>
-            <w:tcBorders>
-              <w:top w:val="nil"/>
-              <w:left w:color="000000" w:space="0" w:sz="2" w:val="single"/>
-              <w:bottom w:color="000000" w:space="0" w:sz="2" w:val="single"/>
-              <w:right w:val="nil"/>
-            </w:tcBorders>
-            <w:shd w:fill="auto" w:val="clear"/>
-            <w:tcMar>
-              <w:left w:type="dxa" w:w="54"/>
+            <w:tcW w:type="dxa" w:w="241"/>
+            <w:tcBorders>
+              <w:top w:val="nil"/>
+              <w:left w:color="000001" w:space="0" w:sz="2" w:val="single"/>
+              <w:bottom w:color="000001" w:space="0" w:sz="2" w:val="single"/>
+              <w:right w:val="nil"/>
+            </w:tcBorders>
+            <w:shd w:fill="FFFFFF" w:val="clear"/>
+            <w:tcMar>
+              <w:left w:type="dxa" w:w="51"/>
+            </w:tcMar>
+          </w:tcPr>
+          <w:p>
+            <w:pPr>
+              <w:pStyle w:val="style21"/>
+              <w:rPr/>
+            </w:pPr>
+            <w:r>
+              <w:rPr/>
+              <w:t>4</w:t>
+            </w:r>
+          </w:p>
+        </w:tc>
+        <w:tc>
+          <w:tcPr>
+            <w:tcW w:type="dxa" w:w="1815"/>
+            <w:tcBorders>
+              <w:top w:val="nil"/>
+              <w:left w:color="000001" w:space="0" w:sz="2" w:val="single"/>
+              <w:bottom w:color="000001" w:space="0" w:sz="2" w:val="single"/>
+              <w:right w:val="nil"/>
+            </w:tcBorders>
+            <w:shd w:fill="FFFFFF" w:val="clear"/>
+            <w:tcMar>
+              <w:left w:type="dxa" w:w="51"/>
             </w:tcMar>
           </w:tcPr>
           <w:p>
@@ -846,30 +828,50 @@
         </w:tc>
         <w:tc>
           <w:tcPr>
-            <w:tcW w:type="dxa" w:w="4175"/>
-            <w:tcBorders>
-              <w:top w:val="nil"/>
-              <w:left w:color="000000" w:space="0" w:sz="2" w:val="single"/>
-              <w:bottom w:color="000000" w:space="0" w:sz="2" w:val="single"/>
-              <w:right w:val="nil"/>
-            </w:tcBorders>
-            <w:shd w:fill="auto" w:val="clear"/>
-            <w:tcMar>
-              <w:left w:type="dxa" w:w="54"/>
-            </w:tcMar>
-          </w:tcPr>
-          <w:p>
-            <w:pPr>
-              <w:pStyle w:val="style21"/>
-              <w:rPr/>
-            </w:pPr>
-            <w:r>
-              <w:rPr/>
-              <w:t>1. g</w:t>
-            </w:r>
-            <w:r>
-              <w:rPr/>
-              <w:t xml:space="preserve">it checkout [branch của mình] </w:t>
+            <w:tcW w:type="dxa" w:w="4174"/>
+            <w:tcBorders>
+              <w:top w:val="nil"/>
+              <w:left w:color="000001" w:space="0" w:sz="2" w:val="single"/>
+              <w:bottom w:color="000001" w:space="0" w:sz="2" w:val="single"/>
+              <w:right w:val="nil"/>
+            </w:tcBorders>
+            <w:shd w:fill="FFFFFF" w:val="clear"/>
+            <w:tcMar>
+              <w:left w:type="dxa" w:w="51"/>
+            </w:tcMar>
+          </w:tcPr>
+          <w:p>
+            <w:pPr>
+              <w:pStyle w:val="style21"/>
+              <w:rPr/>
+            </w:pPr>
+            <w:bookmarkStart w:id="0" w:name="__DdeLink__148_858501481"/>
+            <w:bookmarkEnd w:id="0"/>
+            <w:r>
+              <w:rPr/>
+              <w:t>-1. git checkout master.</w:t>
+            </w:r>
+          </w:p>
+          <w:p>
+            <w:pPr>
+              <w:pStyle w:val="style21"/>
+              <w:rPr/>
+            </w:pPr>
+            <w:r>
+              <w:rPr/>
+              <w:t>0. git pull origin master.</w:t>
+            </w:r>
+          </w:p>
+          <w:p>
+            <w:pPr>
+              <w:pStyle w:val="style21"/>
+              <w:rPr/>
+            </w:pPr>
+            <w:bookmarkStart w:id="1" w:name="__DdeLink__148_858501481"/>
+            <w:bookmarkEnd w:id="1"/>
+            <w:r>
+              <w:rPr/>
+              <w:t xml:space="preserve">1. git checkout [branch của mình] </w:t>
             </w:r>
           </w:p>
           <w:p>
@@ -913,7 +915,7 @@
                 <w:rStyle w:val="style15"/>
               </w:rPr>
             </w:pPr>
-            <w:hyperlink r:id="rId6">
+            <w:hyperlink r:id="rId4">
               <w:r>
                 <w:rPr>
                   <w:rStyle w:val="style15"/>
@@ -937,8 +939,8 @@
               <w:pStyle w:val="style21"/>
               <w:rPr/>
             </w:pPr>
-            <w:bookmarkStart w:id="0" w:name="__DdeLink__8_1784313584"/>
-            <w:bookmarkEnd w:id="0"/>
+            <w:bookmarkStart w:id="2" w:name="__DdeLink__8_1784313584"/>
+            <w:bookmarkEnd w:id="2"/>
             <w:r>
               <w:rPr/>
               <w:t>2'. Nếu có thay đổi gì của nhánh của mình trên Repository thì pull về đã :</w:t>
@@ -959,8 +961,8 @@
               <w:pStyle w:val="style21"/>
               <w:rPr/>
             </w:pPr>
-            <w:bookmarkStart w:id="1" w:name="__DdeLink__8_1784313584"/>
-            <w:bookmarkEnd w:id="1"/>
+            <w:bookmarkStart w:id="3" w:name="__DdeLink__8_17843135841"/>
+            <w:bookmarkEnd w:id="3"/>
             <w:r>
               <w:rPr/>
               <w:t>3. gõ code.</w:t>
@@ -999,30 +1001,46 @@
         </w:tc>
         <w:tc>
           <w:tcPr>
-            <w:tcW w:type="dxa" w:w="4025"/>
-            <w:tcBorders>
-              <w:top w:val="nil"/>
-              <w:left w:color="000000" w:space="0" w:sz="2" w:val="single"/>
-              <w:bottom w:color="000000" w:space="0" w:sz="2" w:val="single"/>
-              <w:right w:color="000000" w:space="0" w:sz="2" w:val="single"/>
-            </w:tcBorders>
-            <w:shd w:fill="auto" w:val="clear"/>
-            <w:tcMar>
-              <w:left w:type="dxa" w:w="54"/>
-            </w:tcMar>
-          </w:tcPr>
-          <w:p>
-            <w:pPr>
-              <w:pStyle w:val="style21"/>
-              <w:rPr/>
-            </w:pPr>
-            <w:r>
-              <w:rPr/>
-              <w:t>1. g</w:t>
-            </w:r>
-            <w:r>
-              <w:rPr/>
-              <w:t xml:space="preserve">it checkout [branch của mình] </w:t>
+            <w:tcW w:type="dxa" w:w="4027"/>
+            <w:tcBorders>
+              <w:top w:val="nil"/>
+              <w:left w:color="000001" w:space="0" w:sz="2" w:val="single"/>
+              <w:bottom w:color="000001" w:space="0" w:sz="2" w:val="single"/>
+              <w:right w:color="000001" w:space="0" w:sz="2" w:val="single"/>
+            </w:tcBorders>
+            <w:shd w:fill="FFFFFF" w:val="clear"/>
+            <w:tcMar>
+              <w:left w:type="dxa" w:w="51"/>
+            </w:tcMar>
+          </w:tcPr>
+          <w:p>
+            <w:pPr>
+              <w:pStyle w:val="style21"/>
+              <w:rPr/>
+            </w:pPr>
+            <w:r>
+              <w:rPr/>
+              <w:t>-1. git checkout master.</w:t>
+            </w:r>
+          </w:p>
+          <w:p>
+            <w:pPr>
+              <w:pStyle w:val="style21"/>
+              <w:rPr/>
+            </w:pPr>
+            <w:r>
+              <w:rPr/>
+              <w:t>0. git pull origin master.</w:t>
+            </w:r>
+          </w:p>
+          <w:p>
+            <w:pPr>
+              <w:pStyle w:val="style21"/>
+              <w:rPr/>
+            </w:pPr>
+            <w:r>
+              <w:rPr/>
+              <w:t xml:space="preserve">1. git checkout [branch của mình] </w:t>
             </w:r>
           </w:p>
           <w:p>
@@ -1066,7 +1084,7 @@
                 <w:rStyle w:val="style15"/>
               </w:rPr>
             </w:pPr>
-            <w:hyperlink r:id="rId7">
+            <w:hyperlink r:id="rId5">
               <w:r>
                 <w:rPr>
                   <w:rStyle w:val="style15"/>
@@ -1164,6 +1182,7 @@
       <w:pgNumType w:fmt="decimal"/>
       <w:formProt w:val="false"/>
       <w:textDirection w:val="lrTb"/>
+      <w:docGrid w:charSpace="0" w:linePitch="240" w:type="default"/>
     </w:sectPr>
   </w:body>
 </w:document>
@@ -1180,7 +1199,7 @@
     </w:pPr>
     <w:rPr>
       <w:rFonts w:ascii="Times New Roman" w:cs="Lohit Hindi" w:eastAsia="DejaVu Sans" w:hAnsi="Times New Roman"/>
-      <w:color w:val="auto"/>
+      <w:color w:val="00000A"/>
       <w:sz w:val="24"/>
       <w:szCs w:val="24"/>
       <w:lang w:bidi="hi-IN" w:eastAsia="zh-CN" w:val="en-US"/>

</xml_diff>